<commit_message>
feat(db): initialize bookstore1 schema and seed via Docker entrypoint
- Add 001_schema.sql with bookstore1 database and many-to-many structure
- Add 002_seed.sql with expanded categories and items data
- Implement many-to-many categories-items model
- Add expanded seed dataset (7 categories, 20 items)
- Use UUID() and CURRENT_TIMESTAMP(6) as default values
- Configure Docker volume mount (in the mariadb volumes section, in docker-compose.yml under mariadb: volumes) :
  ./db/init:/docker-entrypoint-initdb.d:ro
  to auto-run SQL scripts on first DB initialization
</commit_message>
<xml_diff>
--- a/myDocs/Basic Python – FastAPI concepts.docx
+++ b/myDocs/Basic Python – FastAPI concepts.docx
@@ -26056,7 +26056,6 @@
           <w:szCs w:val="20"/>
         </w:rPr>
       </w:pPr>
-      <w:proofErr w:type="gramStart"/>
       <w:r>
         <w:rPr>
           <w:rFonts w:ascii="Calibri" w:hAnsi="Calibri" w:cs="Calibri"/>
@@ -26066,7 +26065,15 @@
         </w:rPr>
         <w:t>So</w:t>
       </w:r>
-      <w:proofErr w:type="gramEnd"/>
+      <w:r>
+        <w:rPr>
+          <w:rFonts w:ascii="Calibri" w:hAnsi="Calibri" w:cs="Calibri"/>
+          <w:sz w:val="20"/>
+          <w:szCs w:val="20"/>
+          <w:lang w:val="en-US"/>
+        </w:rPr>
+        <w:t>,</w:t>
+      </w:r>
       <w:r>
         <w:rPr>
           <w:rFonts w:ascii="Calibri" w:hAnsi="Calibri" w:cs="Calibri"/>

</xml_diff>

<commit_message>
feat(app1): implement pure-SQL FastAPI backend with GET endpoints
- Structured layered architecture (routers, services, core, schemas)
- Integrated MariaDB (bookstore1) via PyMySQL
- Implemented read-only endpoints:
  - GET /api/categories
  - GET /api/categories/{id}
  - GET /api/items
  - GET /api/items/{id}
  - Category–Item relationship endpoints
- Added Pydantic response validation models
- Configured Docker profile-based execution
- Resolved DB env and permission issues

Backend ready for CRUD extension.
</commit_message>
<xml_diff>
--- a/myDocs/Basic Python – FastAPI concepts.docx
+++ b/myDocs/Basic Python – FastAPI concepts.docx
@@ -26219,18 +26219,6 @@
           <w:spacing w:val="1"/>
           <w:sz w:val="20"/>
           <w:szCs w:val="20"/>
-        </w:rPr>
-      </w:pPr>
-    </w:p>
-    <w:p>
-      <w:pPr>
-        <w:textAlignment w:val="baseline"/>
-        <w:rPr>
-          <w:rFonts w:ascii="Calibri" w:hAnsi="Calibri" w:cs="Calibri"/>
-          <w:spacing w:val="1"/>
-          <w:sz w:val="20"/>
-          <w:szCs w:val="20"/>
-          <w:lang w:val="en-US"/>
         </w:rPr>
       </w:pPr>
     </w:p>

</xml_diff>